<commit_message>
homework at 11 pm, time to watch a movie.
</commit_message>
<xml_diff>
--- a/GIT_Exercise_docx.docx
+++ b/GIT_Exercise_docx.docx
@@ -237,8 +237,15 @@
         </w:rPr>
         <w:t>Staged means a file has been marked to be committed.</w:t>
       </w:r>
-      <w:bookmarkStart w:id="0" w:name="_GoBack"/>
-      <w:bookmarkEnd w:id="0"/>
+      <w:r>
+        <w:rPr>
+          <w:rFonts w:ascii="Times New Roman" w:eastAsia="Times New Roman" w:hAnsi="Times New Roman" w:cs="Times New Roman"/>
+          <w:color w:val="0070C0"/>
+          <w:sz w:val="24"/>
+          <w:szCs w:val="24"/>
+        </w:rPr>
+        <w:t xml:space="preserve"> The staging area is like an index.</w:t>
+      </w:r>
     </w:p>
     <w:p>
       <w:pPr>
@@ -304,6 +311,103 @@
     </w:p>
     <w:p>
       <w:pPr>
+        <w:spacing w:before="100" w:beforeAutospacing="1" w:after="100" w:afterAutospacing="1" w:line="240" w:lineRule="auto"/>
+        <w:rPr>
+          <w:rFonts w:ascii="Times New Roman" w:eastAsia="Times New Roman" w:hAnsi="Times New Roman" w:cs="Times New Roman"/>
+          <w:color w:val="0070C0"/>
+          <w:sz w:val="24"/>
+          <w:szCs w:val="24"/>
+        </w:rPr>
+      </w:pPr>
+      <w:r>
+        <w:rPr>
+          <w:rFonts w:ascii="Times New Roman" w:eastAsia="Times New Roman" w:hAnsi="Times New Roman" w:cs="Times New Roman"/>
+          <w:color w:val="0070C0"/>
+          <w:sz w:val="24"/>
+          <w:szCs w:val="24"/>
+        </w:rPr>
+        <w:t xml:space="preserve">It is a single checkout </w:t>
+      </w:r>
+      <w:r>
+        <w:rPr>
+          <w:rFonts w:ascii="Times New Roman" w:eastAsia="Times New Roman" w:hAnsi="Times New Roman" w:cs="Times New Roman"/>
+          <w:color w:val="0070C0"/>
+          <w:sz w:val="24"/>
+          <w:szCs w:val="24"/>
+        </w:rPr>
+        <w:t xml:space="preserve">of one version of the project. </w:t>
+      </w:r>
+    </w:p>
+    <w:p>
+      <w:pPr>
+        <w:spacing w:before="100" w:beforeAutospacing="1" w:after="100" w:afterAutospacing="1" w:line="240" w:lineRule="auto"/>
+        <w:rPr>
+          <w:rFonts w:ascii="Times New Roman" w:eastAsia="Times New Roman" w:hAnsi="Times New Roman" w:cs="Times New Roman"/>
+          <w:color w:val="0070C0"/>
+          <w:sz w:val="24"/>
+          <w:szCs w:val="24"/>
+        </w:rPr>
+      </w:pPr>
+      <w:r>
+        <w:rPr>
+          <w:rFonts w:ascii="Times New Roman" w:eastAsia="Times New Roman" w:hAnsi="Times New Roman" w:cs="Times New Roman"/>
+          <w:color w:val="0070C0"/>
+          <w:sz w:val="24"/>
+          <w:szCs w:val="24"/>
+        </w:rPr>
+        <w:t xml:space="preserve">Each file </w:t>
+      </w:r>
+      <w:r>
+        <w:rPr>
+          <w:rFonts w:ascii="Times New Roman" w:eastAsia="Times New Roman" w:hAnsi="Times New Roman" w:cs="Times New Roman"/>
+          <w:color w:val="0070C0"/>
+          <w:sz w:val="24"/>
+          <w:szCs w:val="24"/>
+        </w:rPr>
+        <w:t>in my working directory can be in one of two states: tracked or untracked. Tracked files are in the last snapshot, which means ‘</w:t>
+      </w:r>
+      <w:proofErr w:type="spellStart"/>
+      <w:r>
+        <w:rPr>
+          <w:rFonts w:ascii="Times New Roman" w:eastAsia="Times New Roman" w:hAnsi="Times New Roman" w:cs="Times New Roman"/>
+          <w:color w:val="0070C0"/>
+          <w:sz w:val="24"/>
+          <w:szCs w:val="24"/>
+        </w:rPr>
+        <w:t>git</w:t>
+      </w:r>
+      <w:proofErr w:type="spellEnd"/>
+      <w:r>
+        <w:rPr>
+          <w:rFonts w:ascii="Times New Roman" w:eastAsia="Times New Roman" w:hAnsi="Times New Roman" w:cs="Times New Roman"/>
+          <w:color w:val="0070C0"/>
+          <w:sz w:val="24"/>
+          <w:szCs w:val="24"/>
+        </w:rPr>
+        <w:t xml:space="preserve"> add </w:t>
+      </w:r>
+      <w:r>
+        <w:rPr>
+          <w:rFonts w:ascii="Times New Roman" w:eastAsia="Times New Roman" w:hAnsi="Times New Roman" w:cs="Times New Roman"/>
+          <w:i/>
+          <w:color w:val="0070C0"/>
+          <w:sz w:val="24"/>
+          <w:szCs w:val="24"/>
+        </w:rPr>
+        <w:t>filename</w:t>
+      </w:r>
+      <w:r>
+        <w:rPr>
+          <w:rFonts w:ascii="Times New Roman" w:eastAsia="Times New Roman" w:hAnsi="Times New Roman" w:cs="Times New Roman"/>
+          <w:color w:val="0070C0"/>
+          <w:sz w:val="24"/>
+          <w:szCs w:val="24"/>
+        </w:rPr>
+        <w:t>” was recently run on them. Untracked files are everything else, including previously tracked files.</w:t>
+      </w:r>
+    </w:p>
+    <w:p>
+      <w:pPr>
         <w:numPr>
           <w:ilvl w:val="0"/>
           <w:numId w:val="1"/>
@@ -327,6 +431,85 @@
     <w:p>
       <w:pPr>
         <w:spacing w:before="100" w:beforeAutospacing="1" w:after="100" w:afterAutospacing="1" w:line="240" w:lineRule="auto"/>
+        <w:ind w:left="720"/>
+        <w:rPr>
+          <w:rFonts w:ascii="Times New Roman" w:eastAsia="Times New Roman" w:hAnsi="Times New Roman" w:cs="Times New Roman"/>
+          <w:color w:val="0070C0"/>
+          <w:sz w:val="24"/>
+          <w:szCs w:val="24"/>
+        </w:rPr>
+      </w:pPr>
+      <w:r>
+        <w:rPr>
+          <w:rFonts w:ascii="Times New Roman" w:eastAsia="Times New Roman" w:hAnsi="Times New Roman" w:cs="Times New Roman"/>
+          <w:color w:val="0070C0"/>
+          <w:sz w:val="24"/>
+          <w:szCs w:val="24"/>
+        </w:rPr>
+        <w:t>Remote repository is https://</w:t>
+      </w:r>
+      <w:proofErr w:type="spellStart"/>
+      <w:r>
+        <w:rPr>
+          <w:rFonts w:ascii="Times New Roman" w:eastAsia="Times New Roman" w:hAnsi="Times New Roman" w:cs="Times New Roman"/>
+          <w:color w:val="0070C0"/>
+          <w:sz w:val="24"/>
+          <w:szCs w:val="24"/>
+        </w:rPr>
+        <w:t>github.com</w:t>
+      </w:r>
+      <w:proofErr w:type="spellEnd"/>
+      <w:r>
+        <w:rPr>
+          <w:rFonts w:ascii="Times New Roman" w:eastAsia="Times New Roman" w:hAnsi="Times New Roman" w:cs="Times New Roman"/>
+          <w:color w:val="0070C0"/>
+          <w:sz w:val="24"/>
+          <w:szCs w:val="24"/>
+        </w:rPr>
+        <w:t>/</w:t>
+      </w:r>
+      <w:r>
+        <w:rPr>
+          <w:rFonts w:ascii="Times New Roman" w:eastAsia="Times New Roman" w:hAnsi="Times New Roman" w:cs="Times New Roman"/>
+          <w:i/>
+          <w:color w:val="0070C0"/>
+          <w:sz w:val="24"/>
+          <w:szCs w:val="24"/>
+        </w:rPr>
+        <w:t>user</w:t>
+      </w:r>
+      <w:r>
+        <w:rPr>
+          <w:rFonts w:ascii="Times New Roman" w:eastAsia="Times New Roman" w:hAnsi="Times New Roman" w:cs="Times New Roman"/>
+          <w:color w:val="0070C0"/>
+          <w:sz w:val="24"/>
+          <w:szCs w:val="24"/>
+        </w:rPr>
+        <w:t>/</w:t>
+      </w:r>
+      <w:r>
+        <w:rPr>
+          <w:rFonts w:ascii="Times New Roman" w:eastAsia="Times New Roman" w:hAnsi="Times New Roman" w:cs="Times New Roman"/>
+          <w:i/>
+          <w:color w:val="0070C0"/>
+          <w:sz w:val="24"/>
+          <w:szCs w:val="24"/>
+        </w:rPr>
+        <w:t>repository</w:t>
+      </w:r>
+      <w:r>
+        <w:rPr>
+          <w:rFonts w:ascii="Times New Roman" w:eastAsia="Times New Roman" w:hAnsi="Times New Roman" w:cs="Times New Roman"/>
+          <w:color w:val="0070C0"/>
+          <w:sz w:val="24"/>
+          <w:szCs w:val="24"/>
+        </w:rPr>
+        <w:t>/, also known as the file storage server that collaborators can attach to.</w:t>
+      </w:r>
+    </w:p>
+    <w:p>
+      <w:pPr>
+        <w:spacing w:before="100" w:beforeAutospacing="1" w:after="100" w:afterAutospacing="1" w:line="240" w:lineRule="auto"/>
         <w:rPr>
           <w:rFonts w:ascii="Times New Roman" w:eastAsia="Times New Roman" w:hAnsi="Times New Roman" w:cs="Times New Roman"/>
           <w:sz w:val="24"/>
@@ -386,6 +569,469 @@
     </w:p>
     <w:p>
       <w:pPr>
+        <w:spacing w:before="100" w:beforeAutospacing="1" w:after="100" w:afterAutospacing="1" w:line="240" w:lineRule="auto"/>
+        <w:rPr>
+          <w:rFonts w:ascii="Times New Roman" w:eastAsia="Times New Roman" w:hAnsi="Times New Roman" w:cs="Times New Roman"/>
+          <w:color w:val="0070C0"/>
+          <w:sz w:val="24"/>
+          <w:szCs w:val="24"/>
+        </w:rPr>
+      </w:pPr>
+      <w:r>
+        <w:rPr>
+          <w:rFonts w:ascii="Times New Roman" w:eastAsia="Times New Roman" w:hAnsi="Times New Roman" w:cs="Times New Roman"/>
+          <w:sz w:val="24"/>
+          <w:szCs w:val="24"/>
+        </w:rPr>
+        <w:tab/>
+      </w:r>
+      <w:r>
+        <w:rPr>
+          <w:rFonts w:ascii="Times New Roman" w:eastAsia="Times New Roman" w:hAnsi="Times New Roman" w:cs="Times New Roman"/>
+          <w:color w:val="0070C0"/>
+          <w:sz w:val="24"/>
+          <w:szCs w:val="24"/>
+        </w:rPr>
+        <w:t xml:space="preserve">There are two methods: import or clone. </w:t>
+      </w:r>
+      <w:r>
+        <w:rPr>
+          <w:rFonts w:ascii="Algerian" w:eastAsia="Times New Roman" w:hAnsi="Algerian" w:cs="Times New Roman"/>
+          <w:b/>
+          <w:color w:val="FF0000"/>
+          <w:sz w:val="24"/>
+          <w:szCs w:val="24"/>
+          <w:u w:val="single"/>
+        </w:rPr>
+        <w:t>GO TO THE PROJECT’S FOLDER</w:t>
+      </w:r>
+      <w:r>
+        <w:rPr>
+          <w:rFonts w:ascii="Times New Roman" w:eastAsia="Times New Roman" w:hAnsi="Times New Roman" w:cs="Times New Roman"/>
+          <w:color w:val="FF0000"/>
+          <w:sz w:val="24"/>
+          <w:szCs w:val="24"/>
+        </w:rPr>
+        <w:t xml:space="preserve"> </w:t>
+      </w:r>
+      <w:r>
+        <w:rPr>
+          <w:rFonts w:ascii="Times New Roman" w:eastAsia="Times New Roman" w:hAnsi="Times New Roman" w:cs="Times New Roman"/>
+          <w:color w:val="0070C0"/>
+          <w:sz w:val="24"/>
+          <w:szCs w:val="24"/>
+        </w:rPr>
+        <w:t xml:space="preserve">(do I need to yell this louder to </w:t>
+      </w:r>
+      <w:proofErr w:type="gramStart"/>
+      <w:r>
+        <w:rPr>
+          <w:rFonts w:ascii="Times New Roman" w:eastAsia="Times New Roman" w:hAnsi="Times New Roman" w:cs="Times New Roman"/>
+          <w:color w:val="0070C0"/>
+          <w:sz w:val="24"/>
+          <w:szCs w:val="24"/>
+        </w:rPr>
+        <w:t xml:space="preserve">myself </w:t>
+      </w:r>
+      <w:r>
+        <w:rPr>
+          <w:rFonts w:ascii="Times New Roman" w:eastAsia="Times New Roman" w:hAnsi="Times New Roman" w:cs="Times New Roman"/>
+          <w:color w:val="0070C0"/>
+          <w:sz w:val="24"/>
+          <w:szCs w:val="24"/>
+        </w:rPr>
+        <w:t>?</w:t>
+      </w:r>
+      <w:proofErr w:type="gramEnd"/>
+      <w:r>
+        <w:rPr>
+          <w:rFonts w:ascii="Times New Roman" w:eastAsia="Times New Roman" w:hAnsi="Times New Roman" w:cs="Times New Roman"/>
+          <w:color w:val="0070C0"/>
+          <w:sz w:val="24"/>
+          <w:szCs w:val="24"/>
+        </w:rPr>
+        <w:t>) and type in  $</w:t>
+      </w:r>
+      <w:proofErr w:type="spellStart"/>
+      <w:r>
+        <w:rPr>
+          <w:rFonts w:ascii="Times New Roman" w:eastAsia="Times New Roman" w:hAnsi="Times New Roman" w:cs="Times New Roman"/>
+          <w:color w:val="0070C0"/>
+          <w:sz w:val="24"/>
+          <w:szCs w:val="24"/>
+        </w:rPr>
+        <w:t>git</w:t>
+      </w:r>
+      <w:proofErr w:type="spellEnd"/>
+      <w:r>
+        <w:rPr>
+          <w:rFonts w:ascii="Times New Roman" w:eastAsia="Times New Roman" w:hAnsi="Times New Roman" w:cs="Times New Roman"/>
+          <w:color w:val="0070C0"/>
+          <w:sz w:val="24"/>
+          <w:szCs w:val="24"/>
+        </w:rPr>
+        <w:t xml:space="preserve"> </w:t>
+      </w:r>
+      <w:proofErr w:type="spellStart"/>
+      <w:r>
+        <w:rPr>
+          <w:rFonts w:ascii="Times New Roman" w:eastAsia="Times New Roman" w:hAnsi="Times New Roman" w:cs="Times New Roman"/>
+          <w:color w:val="0070C0"/>
+          <w:sz w:val="24"/>
+          <w:szCs w:val="24"/>
+        </w:rPr>
+        <w:t>init</w:t>
+      </w:r>
+      <w:proofErr w:type="spellEnd"/>
+    </w:p>
+    <w:p>
+      <w:pPr>
+        <w:spacing w:before="100" w:beforeAutospacing="1" w:after="100" w:afterAutospacing="1" w:line="240" w:lineRule="auto"/>
+        <w:rPr>
+          <w:rFonts w:ascii="Times New Roman" w:eastAsia="Times New Roman" w:hAnsi="Times New Roman" w:cs="Times New Roman"/>
+          <w:color w:val="0070C0"/>
+          <w:sz w:val="24"/>
+          <w:szCs w:val="24"/>
+        </w:rPr>
+      </w:pPr>
+      <w:r>
+        <w:rPr>
+          <w:rFonts w:ascii="Times New Roman" w:eastAsia="Times New Roman" w:hAnsi="Times New Roman" w:cs="Times New Roman"/>
+          <w:color w:val="0070C0"/>
+          <w:sz w:val="24"/>
+          <w:szCs w:val="24"/>
+        </w:rPr>
+        <w:t xml:space="preserve">A new subfolder is created </w:t>
+      </w:r>
+      <w:r>
+        <w:rPr>
+          <w:rFonts w:ascii="Times New Roman" w:eastAsia="Times New Roman" w:hAnsi="Times New Roman" w:cs="Times New Roman"/>
+          <w:color w:val="0070C0"/>
+          <w:sz w:val="24"/>
+          <w:szCs w:val="24"/>
+        </w:rPr>
+        <w:t xml:space="preserve">that contains the repository files. Next do $ </w:t>
+      </w:r>
+      <w:proofErr w:type="spellStart"/>
+      <w:r>
+        <w:rPr>
+          <w:rFonts w:ascii="Times New Roman" w:eastAsia="Times New Roman" w:hAnsi="Times New Roman" w:cs="Times New Roman"/>
+          <w:color w:val="0070C0"/>
+          <w:sz w:val="24"/>
+          <w:szCs w:val="24"/>
+        </w:rPr>
+        <w:t>git</w:t>
+      </w:r>
+      <w:proofErr w:type="spellEnd"/>
+      <w:r>
+        <w:rPr>
+          <w:rFonts w:ascii="Times New Roman" w:eastAsia="Times New Roman" w:hAnsi="Times New Roman" w:cs="Times New Roman"/>
+          <w:color w:val="0070C0"/>
+          <w:sz w:val="24"/>
+          <w:szCs w:val="24"/>
+        </w:rPr>
+        <w:t xml:space="preserve"> add </w:t>
+      </w:r>
+      <w:r>
+        <w:rPr>
+          <w:rFonts w:ascii="Times New Roman" w:eastAsia="Times New Roman" w:hAnsi="Times New Roman" w:cs="Times New Roman"/>
+          <w:i/>
+          <w:color w:val="0070C0"/>
+          <w:sz w:val="24"/>
+          <w:szCs w:val="24"/>
+        </w:rPr>
+        <w:t xml:space="preserve">filename </w:t>
+      </w:r>
+      <w:r>
+        <w:rPr>
+          <w:rFonts w:ascii="Times New Roman" w:eastAsia="Times New Roman" w:hAnsi="Times New Roman" w:cs="Times New Roman"/>
+          <w:color w:val="0070C0"/>
+          <w:sz w:val="24"/>
+          <w:szCs w:val="24"/>
+        </w:rPr>
+        <w:t xml:space="preserve">on each file in the project. “*.java” will work for the file name. Then do $ </w:t>
+      </w:r>
+      <w:proofErr w:type="spellStart"/>
+      <w:r>
+        <w:rPr>
+          <w:rFonts w:ascii="Times New Roman" w:eastAsia="Times New Roman" w:hAnsi="Times New Roman" w:cs="Times New Roman"/>
+          <w:color w:val="0070C0"/>
+          <w:sz w:val="24"/>
+          <w:szCs w:val="24"/>
+        </w:rPr>
+        <w:t>git</w:t>
+      </w:r>
+      <w:proofErr w:type="spellEnd"/>
+      <w:r>
+        <w:rPr>
+          <w:rFonts w:ascii="Times New Roman" w:eastAsia="Times New Roman" w:hAnsi="Times New Roman" w:cs="Times New Roman"/>
+          <w:color w:val="0070C0"/>
+          <w:sz w:val="24"/>
+          <w:szCs w:val="24"/>
+        </w:rPr>
+        <w:t xml:space="preserve"> commit –m ‘</w:t>
+      </w:r>
+      <w:r>
+        <w:rPr>
+          <w:rFonts w:ascii="Times New Roman" w:eastAsia="Times New Roman" w:hAnsi="Times New Roman" w:cs="Times New Roman"/>
+          <w:i/>
+          <w:color w:val="0070C0"/>
+          <w:sz w:val="24"/>
+          <w:szCs w:val="24"/>
+        </w:rPr>
+        <w:t>your comment here.</w:t>
+      </w:r>
+      <w:r>
+        <w:rPr>
+          <w:rFonts w:ascii="Times New Roman" w:eastAsia="Times New Roman" w:hAnsi="Times New Roman" w:cs="Times New Roman"/>
+          <w:color w:val="0070C0"/>
+          <w:sz w:val="24"/>
+          <w:szCs w:val="24"/>
+        </w:rPr>
+        <w:t xml:space="preserve">’ </w:t>
+      </w:r>
+    </w:p>
+    <w:p>
+      <w:pPr>
+        <w:spacing w:before="100" w:beforeAutospacing="1" w:after="100" w:afterAutospacing="1" w:line="240" w:lineRule="auto"/>
+        <w:rPr>
+          <w:rFonts w:ascii="Times New Roman" w:eastAsia="Times New Roman" w:hAnsi="Times New Roman" w:cs="Times New Roman"/>
+          <w:color w:val="0070C0"/>
+          <w:sz w:val="24"/>
+          <w:szCs w:val="24"/>
+        </w:rPr>
+      </w:pPr>
+      <w:r>
+        <w:rPr>
+          <w:rFonts w:ascii="Times New Roman" w:eastAsia="Times New Roman" w:hAnsi="Times New Roman" w:cs="Times New Roman"/>
+          <w:color w:val="0070C0"/>
+          <w:sz w:val="24"/>
+          <w:szCs w:val="24"/>
+        </w:rPr>
+        <w:t>You can also go to https://</w:t>
+      </w:r>
+      <w:proofErr w:type="spellStart"/>
+      <w:r>
+        <w:rPr>
+          <w:rFonts w:ascii="Times New Roman" w:eastAsia="Times New Roman" w:hAnsi="Times New Roman" w:cs="Times New Roman"/>
+          <w:color w:val="0070C0"/>
+          <w:sz w:val="24"/>
+          <w:szCs w:val="24"/>
+        </w:rPr>
+        <w:t>github.com</w:t>
+      </w:r>
+      <w:proofErr w:type="spellEnd"/>
+      <w:r>
+        <w:rPr>
+          <w:rFonts w:ascii="Times New Roman" w:eastAsia="Times New Roman" w:hAnsi="Times New Roman" w:cs="Times New Roman"/>
+          <w:color w:val="0070C0"/>
+          <w:sz w:val="24"/>
+          <w:szCs w:val="24"/>
+        </w:rPr>
+        <w:t xml:space="preserve"> and make a repository. After the repository is made on the remote system, import it with $ </w:t>
+      </w:r>
+      <w:proofErr w:type="spellStart"/>
+      <w:r>
+        <w:rPr>
+          <w:rFonts w:ascii="Times New Roman" w:eastAsia="Times New Roman" w:hAnsi="Times New Roman" w:cs="Times New Roman"/>
+          <w:color w:val="0070C0"/>
+          <w:sz w:val="24"/>
+          <w:szCs w:val="24"/>
+        </w:rPr>
+        <w:t>git</w:t>
+      </w:r>
+      <w:proofErr w:type="spellEnd"/>
+      <w:r>
+        <w:rPr>
+          <w:rFonts w:ascii="Times New Roman" w:eastAsia="Times New Roman" w:hAnsi="Times New Roman" w:cs="Times New Roman"/>
+          <w:color w:val="0070C0"/>
+          <w:sz w:val="24"/>
+          <w:szCs w:val="24"/>
+        </w:rPr>
+        <w:t xml:space="preserve"> clone </w:t>
+      </w:r>
+      <w:proofErr w:type="spellStart"/>
+      <w:r>
+        <w:rPr>
+          <w:rFonts w:ascii="Times New Roman" w:eastAsia="Times New Roman" w:hAnsi="Times New Roman" w:cs="Times New Roman"/>
+          <w:color w:val="0070C0"/>
+          <w:sz w:val="24"/>
+          <w:szCs w:val="24"/>
+        </w:rPr>
+        <w:t>git</w:t>
+      </w:r>
+      <w:proofErr w:type="spellEnd"/>
+      <w:r>
+        <w:rPr>
+          <w:rFonts w:ascii="Times New Roman" w:eastAsia="Times New Roman" w:hAnsi="Times New Roman" w:cs="Times New Roman"/>
+          <w:color w:val="0070C0"/>
+          <w:sz w:val="24"/>
+          <w:szCs w:val="24"/>
+        </w:rPr>
+        <w:t>://</w:t>
+      </w:r>
+      <w:proofErr w:type="spellStart"/>
+      <w:r>
+        <w:rPr>
+          <w:rFonts w:ascii="Times New Roman" w:eastAsia="Times New Roman" w:hAnsi="Times New Roman" w:cs="Times New Roman"/>
+          <w:color w:val="0070C0"/>
+          <w:sz w:val="24"/>
+          <w:szCs w:val="24"/>
+        </w:rPr>
+        <w:t>github.com</w:t>
+      </w:r>
+      <w:proofErr w:type="spellEnd"/>
+      <w:r>
+        <w:rPr>
+          <w:rFonts w:ascii="Times New Roman" w:eastAsia="Times New Roman" w:hAnsi="Times New Roman" w:cs="Times New Roman"/>
+          <w:color w:val="0070C0"/>
+          <w:sz w:val="24"/>
+          <w:szCs w:val="24"/>
+        </w:rPr>
+        <w:t>/</w:t>
+      </w:r>
+      <w:r>
+        <w:rPr>
+          <w:rFonts w:ascii="Times New Roman" w:eastAsia="Times New Roman" w:hAnsi="Times New Roman" w:cs="Times New Roman"/>
+          <w:i/>
+          <w:color w:val="0070C0"/>
+          <w:sz w:val="24"/>
+          <w:szCs w:val="24"/>
+        </w:rPr>
+        <w:t>username/</w:t>
+      </w:r>
+      <w:proofErr w:type="spellStart"/>
+      <w:r>
+        <w:rPr>
+          <w:rFonts w:ascii="Times New Roman" w:eastAsia="Times New Roman" w:hAnsi="Times New Roman" w:cs="Times New Roman"/>
+          <w:i/>
+          <w:color w:val="0070C0"/>
+          <w:sz w:val="24"/>
+          <w:szCs w:val="24"/>
+        </w:rPr>
+        <w:t>repository.</w:t>
+      </w:r>
+      <w:r>
+        <w:rPr>
+          <w:rFonts w:ascii="Times New Roman" w:eastAsia="Times New Roman" w:hAnsi="Times New Roman" w:cs="Times New Roman"/>
+          <w:color w:val="0070C0"/>
+          <w:sz w:val="24"/>
+          <w:szCs w:val="24"/>
+        </w:rPr>
+        <w:t>git</w:t>
+      </w:r>
+      <w:proofErr w:type="spellEnd"/>
+      <w:r>
+        <w:rPr>
+          <w:rFonts w:ascii="Times New Roman" w:eastAsia="Times New Roman" w:hAnsi="Times New Roman" w:cs="Times New Roman"/>
+          <w:color w:val="0070C0"/>
+          <w:sz w:val="24"/>
+          <w:szCs w:val="24"/>
+        </w:rPr>
+        <w:t xml:space="preserve">.  </w:t>
+      </w:r>
+      <w:r>
+        <w:rPr>
+          <w:rFonts w:ascii="Times New Roman" w:eastAsia="Times New Roman" w:hAnsi="Times New Roman" w:cs="Times New Roman"/>
+          <w:color w:val="0070C0"/>
+          <w:sz w:val="24"/>
+          <w:szCs w:val="24"/>
+        </w:rPr>
+        <w:t xml:space="preserve"> </w:t>
+      </w:r>
+    </w:p>
+    <w:p>
+      <w:pPr>
+        <w:spacing w:before="100" w:beforeAutospacing="1" w:after="100" w:afterAutospacing="1" w:line="240" w:lineRule="auto"/>
+        <w:rPr>
+          <w:rFonts w:ascii="Times New Roman" w:eastAsia="Times New Roman" w:hAnsi="Times New Roman" w:cs="Times New Roman"/>
+          <w:color w:val="0070C0"/>
+          <w:sz w:val="16"/>
+          <w:szCs w:val="16"/>
+        </w:rPr>
+      </w:pPr>
+      <w:r>
+        <w:rPr>
+          <w:rFonts w:ascii="Times New Roman" w:eastAsia="Times New Roman" w:hAnsi="Times New Roman" w:cs="Times New Roman"/>
+          <w:color w:val="0070C0"/>
+          <w:sz w:val="24"/>
+          <w:szCs w:val="24"/>
+        </w:rPr>
+        <w:lastRenderedPageBreak/>
+        <w:tab/>
+      </w:r>
+      <w:r>
+        <w:rPr>
+          <w:rFonts w:ascii="Times New Roman" w:eastAsia="Times New Roman" w:hAnsi="Times New Roman" w:cs="Times New Roman"/>
+          <w:color w:val="0070C0"/>
+          <w:sz w:val="16"/>
+          <w:szCs w:val="16"/>
+        </w:rPr>
+        <w:t>http://</w:t>
+      </w:r>
+      <w:proofErr w:type="spellStart"/>
+      <w:r>
+        <w:rPr>
+          <w:rFonts w:ascii="Times New Roman" w:eastAsia="Times New Roman" w:hAnsi="Times New Roman" w:cs="Times New Roman"/>
+          <w:color w:val="0070C0"/>
+          <w:sz w:val="16"/>
+          <w:szCs w:val="16"/>
+        </w:rPr>
+        <w:t>git-scm.com</w:t>
+      </w:r>
+      <w:proofErr w:type="spellEnd"/>
+      <w:r>
+        <w:rPr>
+          <w:rFonts w:ascii="Times New Roman" w:eastAsia="Times New Roman" w:hAnsi="Times New Roman" w:cs="Times New Roman"/>
+          <w:color w:val="0070C0"/>
+          <w:sz w:val="16"/>
+          <w:szCs w:val="16"/>
+        </w:rPr>
+        <w:t>/book/en/</w:t>
+      </w:r>
+      <w:proofErr w:type="spellStart"/>
+      <w:r>
+        <w:rPr>
+          <w:rFonts w:ascii="Times New Roman" w:eastAsia="Times New Roman" w:hAnsi="Times New Roman" w:cs="Times New Roman"/>
+          <w:color w:val="0070C0"/>
+          <w:sz w:val="16"/>
+          <w:szCs w:val="16"/>
+        </w:rPr>
+        <w:t>Git</w:t>
+      </w:r>
+      <w:proofErr w:type="spellEnd"/>
+      <w:r>
+        <w:rPr>
+          <w:rFonts w:ascii="Times New Roman" w:eastAsia="Times New Roman" w:hAnsi="Times New Roman" w:cs="Times New Roman"/>
+          <w:color w:val="0070C0"/>
+          <w:sz w:val="16"/>
+          <w:szCs w:val="16"/>
+        </w:rPr>
+        <w:t>-Basics-Getting-a-</w:t>
+      </w:r>
+      <w:proofErr w:type="spellStart"/>
+      <w:r>
+        <w:rPr>
+          <w:rFonts w:ascii="Times New Roman" w:eastAsia="Times New Roman" w:hAnsi="Times New Roman" w:cs="Times New Roman"/>
+          <w:color w:val="0070C0"/>
+          <w:sz w:val="16"/>
+          <w:szCs w:val="16"/>
+        </w:rPr>
+        <w:t>Git</w:t>
+      </w:r>
+      <w:proofErr w:type="spellEnd"/>
+      <w:r>
+        <w:rPr>
+          <w:rFonts w:ascii="Times New Roman" w:eastAsia="Times New Roman" w:hAnsi="Times New Roman" w:cs="Times New Roman"/>
+          <w:color w:val="0070C0"/>
+          <w:sz w:val="16"/>
+          <w:szCs w:val="16"/>
+        </w:rPr>
+        <w:t>-Repository</w:t>
+      </w:r>
+    </w:p>
+    <w:p>
+      <w:pPr>
         <w:numPr>
           <w:ilvl w:val="0"/>
           <w:numId w:val="2"/>
@@ -418,6 +1064,87 @@
     </w:p>
     <w:p>
       <w:pPr>
+        <w:spacing w:after="0" w:line="240" w:lineRule="auto"/>
+        <w:rPr>
+          <w:rFonts w:ascii="Times New Roman" w:eastAsia="Times New Roman" w:hAnsi="Times New Roman" w:cs="Times New Roman"/>
+          <w:color w:val="0070C0"/>
+          <w:sz w:val="24"/>
+          <w:szCs w:val="24"/>
+        </w:rPr>
+      </w:pPr>
+      <w:r>
+        <w:rPr>
+          <w:rFonts w:ascii="Times New Roman" w:eastAsia="Times New Roman" w:hAnsi="Times New Roman" w:cs="Times New Roman"/>
+          <w:sz w:val="24"/>
+          <w:szCs w:val="24"/>
+        </w:rPr>
+        <w:tab/>
+      </w:r>
+      <w:r>
+        <w:rPr>
+          <w:rFonts w:ascii="Times New Roman" w:eastAsia="Times New Roman" w:hAnsi="Times New Roman" w:cs="Times New Roman"/>
+          <w:color w:val="0070C0"/>
+          <w:sz w:val="24"/>
+          <w:szCs w:val="24"/>
+        </w:rPr>
+        <w:t xml:space="preserve">$ </w:t>
+      </w:r>
+      <w:proofErr w:type="spellStart"/>
+      <w:proofErr w:type="gramStart"/>
+      <w:r>
+        <w:rPr>
+          <w:rFonts w:ascii="Times New Roman" w:eastAsia="Times New Roman" w:hAnsi="Times New Roman" w:cs="Times New Roman"/>
+          <w:color w:val="0070C0"/>
+          <w:sz w:val="24"/>
+          <w:szCs w:val="24"/>
+        </w:rPr>
+        <w:t>git</w:t>
+      </w:r>
+      <w:proofErr w:type="spellEnd"/>
+      <w:proofErr w:type="gramEnd"/>
+      <w:r>
+        <w:rPr>
+          <w:rFonts w:ascii="Times New Roman" w:eastAsia="Times New Roman" w:hAnsi="Times New Roman" w:cs="Times New Roman"/>
+          <w:color w:val="0070C0"/>
+          <w:sz w:val="24"/>
+          <w:szCs w:val="24"/>
+        </w:rPr>
+        <w:t xml:space="preserve"> add </w:t>
+      </w:r>
+      <w:proofErr w:type="spellStart"/>
+      <w:r>
+        <w:rPr>
+          <w:rFonts w:ascii="Times New Roman" w:eastAsia="Times New Roman" w:hAnsi="Times New Roman" w:cs="Times New Roman"/>
+          <w:color w:val="0070C0"/>
+          <w:sz w:val="24"/>
+          <w:szCs w:val="24"/>
+        </w:rPr>
+        <w:t>README.txt</w:t>
+      </w:r>
+      <w:proofErr w:type="spellEnd"/>
+    </w:p>
+    <w:p>
+      <w:pPr>
+        <w:spacing w:after="0" w:line="240" w:lineRule="auto"/>
+        <w:rPr>
+          <w:rFonts w:ascii="Times New Roman" w:eastAsia="Times New Roman" w:hAnsi="Times New Roman" w:cs="Times New Roman"/>
+          <w:color w:val="0070C0"/>
+          <w:sz w:val="24"/>
+          <w:szCs w:val="24"/>
+        </w:rPr>
+      </w:pPr>
+      <w:r>
+        <w:rPr>
+          <w:rFonts w:ascii="Times New Roman" w:eastAsia="Times New Roman" w:hAnsi="Times New Roman" w:cs="Times New Roman"/>
+          <w:color w:val="0070C0"/>
+          <w:sz w:val="24"/>
+          <w:szCs w:val="24"/>
+        </w:rPr>
+        <w:tab/>
+      </w:r>
+    </w:p>
+    <w:p>
+      <w:pPr>
         <w:numPr>
           <w:ilvl w:val="0"/>
           <w:numId w:val="2"/>
@@ -458,6 +1185,19 @@
     </w:p>
     <w:p>
       <w:pPr>
+        <w:spacing w:before="100" w:beforeAutospacing="1" w:after="100" w:afterAutospacing="1" w:line="240" w:lineRule="auto"/>
+        <w:ind w:left="720"/>
+        <w:rPr>
+          <w:rFonts w:ascii="Times New Roman" w:eastAsia="Times New Roman" w:hAnsi="Times New Roman" w:cs="Times New Roman"/>
+          <w:sz w:val="24"/>
+          <w:szCs w:val="24"/>
+        </w:rPr>
+      </w:pPr>
+      <w:bookmarkStart w:id="0" w:name="_GoBack"/>
+      <w:bookmarkEnd w:id="0"/>
+    </w:p>
+    <w:p>
+      <w:pPr>
         <w:numPr>
           <w:ilvl w:val="0"/>
           <w:numId w:val="2"/>
@@ -1009,7 +1749,6 @@
           <w:sz w:val="24"/>
           <w:szCs w:val="24"/>
         </w:rPr>
-        <w:lastRenderedPageBreak/>
         <w:t xml:space="preserve">get a copy of an existing </w:t>
       </w:r>
       <w:proofErr w:type="spellStart"/>
@@ -2417,7 +3156,7 @@
 </file>
 
 <file path=customXml/itemProps1.xml><?xml version="1.0" encoding="utf-8"?>
-<ds:datastoreItem xmlns:ds="http://schemas.openxmlformats.org/officeDocument/2006/customXml" ds:itemID="{C7BE9E89-F8F2-4FFD-BB27-ED2D43B01487}">
+<ds:datastoreItem xmlns:ds="http://schemas.openxmlformats.org/officeDocument/2006/customXml" ds:itemID="{3039D227-B88E-4FC6-80F0-21685797F7BE}">
   <ds:schemaRefs>
     <ds:schemaRef ds:uri="urn:schemas-microsoft-com.VSTO2008Demos.ControlsStorage"/>
   </ds:schemaRefs>

</xml_diff>